<commit_message>
Update To Invoice Doc
</commit_message>
<xml_diff>
--- a/ClientInvoiceBlank.docx
+++ b/ClientInvoiceBlank.docx
@@ -22,16 +22,16 @@
           <w:szCs w:val="36"/>
         </w:rPr>
         <w:drawing>
-          <wp:anchor distT="0" distB="0" distL="114300" distR="114300" simplePos="0" relativeHeight="251660288" behindDoc="0" locked="0" layoutInCell="1" allowOverlap="1" wp14:anchorId="498AC37C" wp14:editId="60FE584B">
+          <wp:anchor distT="0" distB="0" distL="114300" distR="114300" simplePos="0" relativeHeight="251660288" behindDoc="0" locked="0" layoutInCell="1" allowOverlap="1" wp14:anchorId="498AC37C" wp14:editId="6AF7509C">
             <wp:simplePos x="0" y="0"/>
-            <wp:positionH relativeFrom="margin">
-              <wp:posOffset>5233035</wp:posOffset>
+            <wp:positionH relativeFrom="page">
+              <wp:posOffset>6409055</wp:posOffset>
             </wp:positionH>
-            <wp:positionV relativeFrom="margin">
-              <wp:posOffset>-772160</wp:posOffset>
+            <wp:positionV relativeFrom="page">
+              <wp:posOffset>-65405</wp:posOffset>
             </wp:positionV>
-            <wp:extent cx="982345" cy="1819275"/>
-            <wp:effectExtent l="0" t="0" r="8255" b="9525"/>
+            <wp:extent cx="1018347" cy="1885950"/>
+            <wp:effectExtent l="0" t="0" r="0" b="0"/>
             <wp:wrapSquare wrapText="bothSides"/>
             <wp:docPr id="1367906034" name="Picture 2"/>
             <wp:cNvGraphicFramePr>
@@ -62,7 +62,7 @@
                   <pic:spPr bwMode="auto">
                     <a:xfrm>
                       <a:off x="0" y="0"/>
-                      <a:ext cx="982345" cy="1819275"/>
+                      <a:ext cx="1018347" cy="1885950"/>
                     </a:xfrm>
                     <a:prstGeom prst="rect">
                       <a:avLst/>
@@ -81,84 +81,24 @@
           </wp:anchor>
         </w:drawing>
       </w:r>
-      <w:r>
-        <w:rPr>
-          <w:rFonts w:ascii="Times New Roman" w:hAnsi="Times New Roman" w:cs="Times New Roman"/>
-          <w:b/>
-          <w:bCs/>
-          <w:sz w:val="36"/>
-          <w:szCs w:val="36"/>
-        </w:rPr>
-        <w:t>INVOICE</w:t>
-      </w:r>
-    </w:p>
-    <w:p>
-      <w:pPr>
-        <w:rPr>
-          <w:rFonts w:ascii="Times New Roman" w:hAnsi="Times New Roman" w:cs="Times New Roman"/>
-          <w:b/>
-          <w:bCs/>
-        </w:rPr>
-      </w:pPr>
-      <w:r>
-        <w:rPr>
-          <w:rFonts w:ascii="Times New Roman" w:hAnsi="Times New Roman" w:cs="Times New Roman"/>
-          <w:b/>
-          <w:bCs/>
-        </w:rPr>
-        <w:t xml:space="preserve">Invoice Number: </w:t>
-      </w:r>
-      <w:r>
-        <w:rPr>
-          <w:rFonts w:ascii="Times New Roman" w:hAnsi="Times New Roman" w:cs="Times New Roman"/>
-          <w:b/>
-          <w:bCs/>
-        </w:rPr>
-        <w:t>{INVOICE_NUMBER}</w:t>
-      </w:r>
-    </w:p>
-    <w:p>
-      <w:pPr>
-        <w:rPr>
-          <w:rFonts w:ascii="Times New Roman" w:hAnsi="Times New Roman" w:cs="Times New Roman"/>
-          <w:b/>
-          <w:bCs/>
-        </w:rPr>
-      </w:pPr>
-      <w:r>
-        <w:rPr>
-          <w:rFonts w:ascii="Times New Roman" w:hAnsi="Times New Roman" w:cs="Times New Roman"/>
-          <w:b/>
-          <w:bCs/>
-        </w:rPr>
-        <w:t xml:space="preserve">Invoice Date: </w:t>
-      </w:r>
-      <w:r>
-        <w:rPr>
-          <w:rFonts w:ascii="Times New Roman" w:hAnsi="Times New Roman" w:cs="Times New Roman"/>
-          <w:b/>
-          <w:bCs/>
-        </w:rPr>
-        <w:t>{INVOICE_DATE}</w:t>
-      </w:r>
     </w:p>
     <w:tbl>
       <w:tblPr>
         <w:tblStyle w:val="TableGrid"/>
-        <w:tblpPr w:leftFromText="180" w:rightFromText="180" w:vertAnchor="text" w:horzAnchor="page" w:tblpX="7291" w:tblpY="698"/>
+        <w:tblpPr w:leftFromText="180" w:rightFromText="180" w:vertAnchor="text" w:horzAnchor="margin" w:tblpXSpec="center" w:tblpYSpec="center"/>
         <w:tblW w:w="0" w:type="auto"/>
         <w:tblLook w:val="04A0" w:firstRow="1" w:lastRow="0" w:firstColumn="1" w:lastColumn="0" w:noHBand="0" w:noVBand="1"/>
       </w:tblPr>
       <w:tblGrid>
-        <w:gridCol w:w="3924"/>
+        <w:gridCol w:w="4891"/>
       </w:tblGrid>
       <w:tr>
         <w:trPr>
-          <w:trHeight w:val="4077"/>
+          <w:trHeight w:val="897"/>
         </w:trPr>
         <w:tc>
           <w:tcPr>
-            <w:tcW w:w="3924" w:type="dxa"/>
+            <w:tcW w:w="4891" w:type="dxa"/>
             <w:tcBorders>
               <w:top w:val="nil"/>
               <w:left w:val="nil"/>
@@ -172,8 +112,6 @@
                 <w:rFonts w:ascii="Times New Roman" w:hAnsi="Times New Roman" w:cs="Times New Roman"/>
                 <w:b/>
                 <w:bCs/>
-                <w:sz w:val="28"/>
-                <w:szCs w:val="28"/>
               </w:rPr>
             </w:pPr>
             <w:r>
@@ -181,44 +119,50 @@
                 <w:rFonts w:ascii="Times New Roman" w:hAnsi="Times New Roman" w:cs="Times New Roman"/>
                 <w:b/>
                 <w:bCs/>
-                <w:sz w:val="28"/>
-                <w:szCs w:val="28"/>
-              </w:rPr>
-              <w:t>To:</w:t>
+              </w:rPr>
+              <w:t>{</w:t>
             </w:r>
-          </w:p>
-          <w:p>
-            <w:pPr>
-              <w:rPr>
-                <w:rFonts w:ascii="Times New Roman" w:hAnsi="Times New Roman" w:cs="Times New Roman"/>
-                <w:sz w:val="28"/>
-                <w:szCs w:val="28"/>
-              </w:rPr>
-            </w:pPr>
             <w:r>
               <w:rPr>
                 <w:rFonts w:ascii="Times New Roman" w:hAnsi="Times New Roman" w:cs="Times New Roman"/>
-                <w:sz w:val="28"/>
-                <w:szCs w:val="28"/>
-              </w:rPr>
-              <w:t>{CLIENT_NAME_FULL}</w:t>
+                <w:b/>
+                <w:bCs/>
+              </w:rPr>
+              <w:t>INVOICE_</w:t>
             </w:r>
-          </w:p>
-          <w:p>
-            <w:pPr>
-              <w:rPr>
-                <w:rFonts w:ascii="Times New Roman" w:hAnsi="Times New Roman" w:cs="Times New Roman"/>
-                <w:sz w:val="36"/>
-                <w:szCs w:val="36"/>
-              </w:rPr>
-            </w:pPr>
             <w:r>
               <w:rPr>
                 <w:rFonts w:ascii="Times New Roman" w:hAnsi="Times New Roman" w:cs="Times New Roman"/>
-                <w:sz w:val="28"/>
-                <w:szCs w:val="28"/>
-              </w:rPr>
-              <w:t>{CLIENT_ADDRESS}</w:t>
+                <w:b/>
+                <w:bCs/>
+              </w:rPr>
+              <w:t>NUMBER}</w:t>
+            </w:r>
+          </w:p>
+          <w:p>
+            <w:pPr>
+              <w:rPr>
+                <w:rFonts w:ascii="Times New Roman" w:hAnsi="Times New Roman" w:cs="Times New Roman"/>
+                <w:b/>
+                <w:bCs/>
+              </w:rPr>
+            </w:pPr>
+          </w:p>
+          <w:p>
+            <w:pPr>
+              <w:rPr>
+                <w:rFonts w:ascii="Times New Roman" w:hAnsi="Times New Roman" w:cs="Times New Roman"/>
+                <w:b/>
+                <w:bCs/>
+              </w:rPr>
+            </w:pPr>
+            <w:r>
+              <w:rPr>
+                <w:rFonts w:ascii="Times New Roman" w:hAnsi="Times New Roman" w:cs="Times New Roman"/>
+                <w:b/>
+                <w:bCs/>
+              </w:rPr>
+              <w:t>{INVOICE_DATE}</w:t>
             </w:r>
           </w:p>
         </w:tc>
@@ -228,13 +172,241 @@
       <w:pPr>
         <w:rPr>
           <w:rFonts w:ascii="Times New Roman" w:hAnsi="Times New Roman" w:cs="Times New Roman"/>
-          <w:sz w:val="36"/>
-          <w:szCs w:val="36"/>
+          <w:b/>
+          <w:bCs/>
+        </w:rPr>
+      </w:pPr>
+      <w:r>
+        <w:rPr>
+          <w:rFonts w:ascii="Times New Roman" w:hAnsi="Times New Roman" w:cs="Times New Roman"/>
+          <w:b/>
+          <w:bCs/>
+        </w:rPr>
+        <w:t xml:space="preserve">Invoice </w:t>
+      </w:r>
+      <w:r>
+        <w:rPr>
+          <w:rFonts w:ascii="Times New Roman" w:hAnsi="Times New Roman" w:cs="Times New Roman"/>
+          <w:b/>
+          <w:bCs/>
+        </w:rPr>
+        <w:t>Number:</w:t>
+      </w:r>
+    </w:p>
+    <w:p>
+      <w:pPr>
+        <w:ind w:firstLine="720"/>
+        <w:rPr>
+          <w:rFonts w:ascii="Times New Roman" w:hAnsi="Times New Roman" w:cs="Times New Roman"/>
+          <w:b/>
+          <w:bCs/>
         </w:rPr>
       </w:pPr>
     </w:p>
     <w:p>
       <w:pPr>
+        <w:ind w:firstLine="720"/>
+        <w:rPr>
+          <w:rFonts w:ascii="Times New Roman" w:hAnsi="Times New Roman" w:cs="Times New Roman"/>
+          <w:b/>
+          <w:bCs/>
+        </w:rPr>
+      </w:pPr>
+      <w:r>
+        <w:rPr>
+          <w:rFonts w:ascii="Times New Roman" w:hAnsi="Times New Roman" w:cs="Times New Roman"/>
+          <w:noProof/>
+        </w:rPr>
+        <mc:AlternateContent>
+          <mc:Choice Requires="wps">
+            <w:drawing>
+              <wp:anchor distT="0" distB="0" distL="114300" distR="114300" simplePos="0" relativeHeight="251664384" behindDoc="0" locked="0" layoutInCell="1" allowOverlap="1" wp14:anchorId="63776D86" wp14:editId="2AB36084">
+                <wp:simplePos x="0" y="0"/>
+                <wp:positionH relativeFrom="page">
+                  <wp:posOffset>-104775</wp:posOffset>
+                </wp:positionH>
+                <wp:positionV relativeFrom="paragraph">
+                  <wp:posOffset>289560</wp:posOffset>
+                </wp:positionV>
+                <wp:extent cx="7858125" cy="0"/>
+                <wp:effectExtent l="0" t="0" r="0" b="0"/>
+                <wp:wrapNone/>
+                <wp:docPr id="1094286916" name="Straight Connector 1"/>
+                <wp:cNvGraphicFramePr/>
+                <a:graphic xmlns:a="http://schemas.openxmlformats.org/drawingml/2006/main">
+                  <a:graphicData uri="http://schemas.microsoft.com/office/word/2010/wordprocessingShape">
+                    <wps:wsp>
+                      <wps:cNvCnPr/>
+                      <wps:spPr>
+                        <a:xfrm>
+                          <a:off x="0" y="0"/>
+                          <a:ext cx="7858125" cy="0"/>
+                        </a:xfrm>
+                        <a:prstGeom prst="line">
+                          <a:avLst/>
+                        </a:prstGeom>
+                        <a:ln>
+                          <a:solidFill>
+                            <a:schemeClr val="tx1"/>
+                          </a:solidFill>
+                        </a:ln>
+                      </wps:spPr>
+                      <wps:style>
+                        <a:lnRef idx="1">
+                          <a:schemeClr val="accent1"/>
+                        </a:lnRef>
+                        <a:fillRef idx="0">
+                          <a:schemeClr val="accent1"/>
+                        </a:fillRef>
+                        <a:effectRef idx="0">
+                          <a:schemeClr val="accent1"/>
+                        </a:effectRef>
+                        <a:fontRef idx="minor">
+                          <a:schemeClr val="tx1"/>
+                        </a:fontRef>
+                      </wps:style>
+                      <wps:bodyPr/>
+                    </wps:wsp>
+                  </a:graphicData>
+                </a:graphic>
+                <wp14:sizeRelH relativeFrom="margin">
+                  <wp14:pctWidth>0</wp14:pctWidth>
+                </wp14:sizeRelH>
+                <wp14:sizeRelV relativeFrom="margin">
+                  <wp14:pctHeight>0</wp14:pctHeight>
+                </wp14:sizeRelV>
+              </wp:anchor>
+            </w:drawing>
+          </mc:Choice>
+          <mc:Fallback>
+            <w:pict>
+              <v:line w14:anchorId="430D3D07" id="Straight Connector 1" o:spid="_x0000_s1026" style="position:absolute;z-index:251664384;visibility:visible;mso-wrap-style:square;mso-width-percent:0;mso-height-percent:0;mso-wrap-distance-left:9pt;mso-wrap-distance-top:0;mso-wrap-distance-right:9pt;mso-wrap-distance-bottom:0;mso-position-horizontal:absolute;mso-position-horizontal-relative:page;mso-position-vertical:absolute;mso-position-vertical-relative:text;mso-width-percent:0;mso-height-percent:0;mso-width-relative:margin;mso-height-relative:margin" from="-8.25pt,22.8pt" to="610.5pt,22.8pt" o:gfxdata="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" strokecolor="black [3213]" strokeweight=".5pt">
+                <v:stroke joinstyle="miter"/>
+                <w10:wrap anchorx="page"/>
+              </v:line>
+            </w:pict>
+          </mc:Fallback>
+        </mc:AlternateContent>
+      </w:r>
+      <w:r>
+        <w:rPr>
+          <w:rFonts w:ascii="Times New Roman" w:hAnsi="Times New Roman" w:cs="Times New Roman"/>
+          <w:b/>
+          <w:bCs/>
+        </w:rPr>
+        <w:t xml:space="preserve">       </w:t>
+      </w:r>
+      <w:r>
+        <w:rPr>
+          <w:rFonts w:ascii="Times New Roman" w:hAnsi="Times New Roman" w:cs="Times New Roman"/>
+          <w:b/>
+          <w:bCs/>
+        </w:rPr>
+        <w:t>Date:</w:t>
+      </w:r>
+    </w:p>
+    <w:p>
+      <w:pPr>
+        <w:ind w:firstLine="720"/>
+        <w:rPr>
+          <w:rFonts w:ascii="Times New Roman" w:hAnsi="Times New Roman" w:cs="Times New Roman"/>
+          <w:b/>
+          <w:bCs/>
+        </w:rPr>
+      </w:pPr>
+      <w:r>
+        <w:rPr>
+          <w:rFonts w:ascii="Times New Roman" w:hAnsi="Times New Roman" w:cs="Times New Roman"/>
+          <w:b/>
+          <w:bCs/>
+        </w:rPr>
+        <w:t xml:space="preserve"> </w:t>
+      </w:r>
+    </w:p>
+    <w:tbl>
+      <w:tblPr>
+        <w:tblStyle w:val="TableGrid"/>
+        <w:tblpPr w:leftFromText="180" w:rightFromText="180" w:vertAnchor="text" w:horzAnchor="page" w:tblpX="6976" w:tblpY="299"/>
+        <w:tblW w:w="0" w:type="auto"/>
+        <w:tblLook w:val="04A0" w:firstRow="1" w:lastRow="0" w:firstColumn="1" w:lastColumn="0" w:noHBand="0" w:noVBand="1"/>
+      </w:tblPr>
+      <w:tblGrid>
+        <w:gridCol w:w="4931"/>
+      </w:tblGrid>
+      <w:tr>
+        <w:trPr>
+          <w:trHeight w:val="3460"/>
+        </w:trPr>
+        <w:tc>
+          <w:tcPr>
+            <w:tcW w:w="4931" w:type="dxa"/>
+            <w:tcBorders>
+              <w:top w:val="nil"/>
+              <w:left w:val="nil"/>
+              <w:bottom w:val="nil"/>
+              <w:right w:val="nil"/>
+            </w:tcBorders>
+          </w:tcPr>
+          <w:p>
+            <w:pPr>
+              <w:rPr>
+                <w:rFonts w:ascii="Times New Roman" w:hAnsi="Times New Roman" w:cs="Times New Roman"/>
+                <w:b/>
+                <w:bCs/>
+                <w:sz w:val="28"/>
+                <w:szCs w:val="28"/>
+              </w:rPr>
+            </w:pPr>
+            <w:r>
+              <w:rPr>
+                <w:rFonts w:ascii="Times New Roman" w:hAnsi="Times New Roman" w:cs="Times New Roman"/>
+                <w:b/>
+                <w:bCs/>
+                <w:sz w:val="28"/>
+                <w:szCs w:val="28"/>
+              </w:rPr>
+              <w:t>To:</w:t>
+            </w:r>
+          </w:p>
+          <w:p>
+            <w:pPr>
+              <w:rPr>
+                <w:rFonts w:ascii="Times New Roman" w:hAnsi="Times New Roman" w:cs="Times New Roman"/>
+                <w:sz w:val="28"/>
+                <w:szCs w:val="28"/>
+              </w:rPr>
+            </w:pPr>
+            <w:r>
+              <w:rPr>
+                <w:rFonts w:ascii="Times New Roman" w:hAnsi="Times New Roman" w:cs="Times New Roman"/>
+                <w:sz w:val="28"/>
+                <w:szCs w:val="28"/>
+              </w:rPr>
+              <w:t>{CLIENT_NAME_FULL}</w:t>
+            </w:r>
+          </w:p>
+          <w:p>
+            <w:pPr>
+              <w:rPr>
+                <w:rFonts w:ascii="Times New Roman" w:hAnsi="Times New Roman" w:cs="Times New Roman"/>
+                <w:sz w:val="36"/>
+                <w:szCs w:val="36"/>
+              </w:rPr>
+            </w:pPr>
+            <w:r>
+              <w:rPr>
+                <w:rFonts w:ascii="Times New Roman" w:hAnsi="Times New Roman" w:cs="Times New Roman"/>
+                <w:sz w:val="28"/>
+                <w:szCs w:val="28"/>
+              </w:rPr>
+              <w:t>{CLIENT_ADDRESS}</w:t>
+            </w:r>
+          </w:p>
+        </w:tc>
+      </w:tr>
+    </w:tbl>
+    <w:p>
+      <w:pPr>
         <w:rPr>
           <w:rFonts w:ascii="Times New Roman" w:hAnsi="Times New Roman" w:cs="Times New Roman"/>
           <w:b/>
@@ -243,7 +415,9 @@
           <w:szCs w:val="28"/>
         </w:rPr>
       </w:pPr>
-      <w:r>
+    </w:p>
+    <w:p>
+      <w:pPr>
         <w:rPr>
           <w:rFonts w:ascii="Times New Roman" w:hAnsi="Times New Roman" w:cs="Times New Roman"/>
           <w:b/>
@@ -251,8 +425,7 @@
           <w:sz w:val="28"/>
           <w:szCs w:val="28"/>
         </w:rPr>
-        <w:t>PAUL HUNTER</w:t>
-      </w:r>
+      </w:pPr>
       <w:r>
         <w:rPr>
           <w:rFonts w:ascii="Times New Roman" w:hAnsi="Times New Roman" w:cs="Times New Roman"/>
@@ -261,7 +434,28 @@
           <w:sz w:val="28"/>
           <w:szCs w:val="28"/>
         </w:rPr>
-        <w:tab/>
+        <w:t xml:space="preserve">PAUL </w:t>
+      </w:r>
+    </w:p>
+    <w:p>
+      <w:pPr>
+        <w:rPr>
+          <w:rFonts w:ascii="Times New Roman" w:hAnsi="Times New Roman" w:cs="Times New Roman"/>
+          <w:b/>
+          <w:bCs/>
+          <w:sz w:val="28"/>
+          <w:szCs w:val="28"/>
+        </w:rPr>
+      </w:pPr>
+      <w:r>
+        <w:rPr>
+          <w:rFonts w:ascii="Times New Roman" w:hAnsi="Times New Roman" w:cs="Times New Roman"/>
+          <w:b/>
+          <w:bCs/>
+          <w:sz w:val="28"/>
+          <w:szCs w:val="28"/>
+        </w:rPr>
+        <w:t>HUNTER</w:t>
       </w:r>
       <w:r>
         <w:rPr>
@@ -554,7 +748,7 @@
           </mc:Choice>
           <mc:Fallback>
             <w:pict>
-              <v:line w14:anchorId="1F85B857" id="Straight Connector 1" o:spid="_x0000_s1026" style="position:absolute;z-index:251659264;visibility:visible;mso-wrap-style:square;mso-width-percent:0;mso-height-percent:0;mso-wrap-distance-left:9pt;mso-wrap-distance-top:0;mso-wrap-distance-right:9pt;mso-wrap-distance-bottom:0;mso-position-horizontal:right;mso-position-horizontal-relative:page;mso-position-vertical:absolute;mso-position-vertical-relative:text;mso-width-percent:0;mso-height-percent:0;mso-width-relative:margin;mso-height-relative:margin" from="567.55pt,17pt" to="1186.3pt,17pt" o:gfxdata="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" strokecolor="black [3213]" strokeweight=".5pt">
+              <v:line w14:anchorId="7F0120B9" id="Straight Connector 1" o:spid="_x0000_s1026" style="position:absolute;z-index:251659264;visibility:visible;mso-wrap-style:square;mso-width-percent:0;mso-height-percent:0;mso-wrap-distance-left:9pt;mso-wrap-distance-top:0;mso-wrap-distance-right:9pt;mso-wrap-distance-bottom:0;mso-position-horizontal:right;mso-position-horizontal-relative:page;mso-position-vertical:absolute;mso-position-vertical-relative:text;mso-width-percent:0;mso-height-percent:0;mso-width-relative:margin;mso-height-relative:margin" from="567.55pt,17pt" to="1186.3pt,17pt" o:gfxdata="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" strokecolor="black [3213]" strokeweight=".5pt">
                 <v:stroke joinstyle="miter"/>
                 <w10:wrap anchorx="page"/>
               </v:line>
@@ -636,6 +830,17 @@
                 <w:szCs w:val="28"/>
               </w:rPr>
             </w:pPr>
+          </w:p>
+          <w:p>
+            <w:pPr>
+              <w:rPr>
+                <w:rFonts w:ascii="Times New Roman" w:hAnsi="Times New Roman" w:cs="Times New Roman"/>
+                <w:b/>
+                <w:bCs/>
+                <w:sz w:val="28"/>
+                <w:szCs w:val="28"/>
+              </w:rPr>
+            </w:pPr>
             <w:r>
               <w:rPr>
                 <w:rFonts w:ascii="Times New Roman" w:hAnsi="Times New Roman" w:cs="Times New Roman"/>
@@ -668,6 +873,17 @@
                 <w:szCs w:val="28"/>
               </w:rPr>
             </w:pPr>
+          </w:p>
+          <w:p>
+            <w:pPr>
+              <w:rPr>
+                <w:rFonts w:ascii="Times New Roman" w:hAnsi="Times New Roman" w:cs="Times New Roman"/>
+                <w:b/>
+                <w:bCs/>
+                <w:sz w:val="28"/>
+                <w:szCs w:val="28"/>
+              </w:rPr>
+            </w:pPr>
             <w:r>
               <w:rPr>
                 <w:rFonts w:ascii="Times New Roman" w:hAnsi="Times New Roman" w:cs="Times New Roman"/>
@@ -678,6 +894,17 @@
               </w:rPr>
               <w:t>£{MATERIALS}</w:t>
             </w:r>
+          </w:p>
+          <w:p>
+            <w:pPr>
+              <w:rPr>
+                <w:rFonts w:ascii="Times New Roman" w:hAnsi="Times New Roman" w:cs="Times New Roman"/>
+                <w:b/>
+                <w:bCs/>
+                <w:sz w:val="28"/>
+                <w:szCs w:val="28"/>
+              </w:rPr>
+            </w:pPr>
           </w:p>
           <w:p>
             <w:pPr>
@@ -754,6 +981,17 @@
               </w:rPr>
               <w:t>)</w:t>
             </w:r>
+          </w:p>
+          <w:p>
+            <w:pPr>
+              <w:rPr>
+                <w:rFonts w:ascii="Times New Roman" w:hAnsi="Times New Roman" w:cs="Times New Roman"/>
+                <w:b/>
+                <w:bCs/>
+                <w:sz w:val="28"/>
+                <w:szCs w:val="28"/>
+              </w:rPr>
+            </w:pPr>
           </w:p>
           <w:p>
             <w:pPr>
@@ -879,6 +1117,15 @@
             <w:pPr>
               <w:rPr>
                 <w:rFonts w:ascii="Times New Roman" w:hAnsi="Times New Roman" w:cs="Times New Roman"/>
+                <w:sz w:val="28"/>
+                <w:szCs w:val="28"/>
+              </w:rPr>
+            </w:pPr>
+          </w:p>
+          <w:p>
+            <w:pPr>
+              <w:rPr>
+                <w:rFonts w:ascii="Times New Roman" w:hAnsi="Times New Roman" w:cs="Times New Roman"/>
                 <w:b/>
                 <w:bCs/>
                 <w:sz w:val="28"/>
@@ -923,6 +1170,15 @@
             <w:pPr>
               <w:rPr>
                 <w:rFonts w:ascii="Times New Roman" w:hAnsi="Times New Roman" w:cs="Times New Roman"/>
+                <w:sz w:val="28"/>
+                <w:szCs w:val="28"/>
+              </w:rPr>
+            </w:pPr>
+          </w:p>
+          <w:p>
+            <w:pPr>
+              <w:rPr>
+                <w:rFonts w:ascii="Times New Roman" w:hAnsi="Times New Roman" w:cs="Times New Roman"/>
                 <w:b/>
                 <w:bCs/>
                 <w:sz w:val="28"/>
@@ -981,6 +1237,15 @@
                 <w:szCs w:val="28"/>
               </w:rPr>
             </w:pPr>
+          </w:p>
+          <w:p>
+            <w:pPr>
+              <w:rPr>
+                <w:rFonts w:ascii="Times New Roman" w:hAnsi="Times New Roman" w:cs="Times New Roman"/>
+                <w:sz w:val="28"/>
+                <w:szCs w:val="28"/>
+              </w:rPr>
+            </w:pPr>
             <w:r>
               <w:rPr>
                 <w:rFonts w:ascii="Times New Roman" w:hAnsi="Times New Roman" w:cs="Times New Roman"/>
@@ -997,6 +1262,15 @@
               </w:rPr>
               <w:tab/>
             </w:r>
+          </w:p>
+          <w:p>
+            <w:pPr>
+              <w:rPr>
+                <w:rFonts w:ascii="Times New Roman" w:hAnsi="Times New Roman" w:cs="Times New Roman"/>
+                <w:sz w:val="28"/>
+                <w:szCs w:val="28"/>
+              </w:rPr>
+            </w:pPr>
           </w:p>
           <w:p>
             <w:pPr>
@@ -1075,13 +1349,13 @@
           <w:lang w:eastAsia="en-GB"/>
         </w:rPr>
         <w:drawing>
-          <wp:anchor distT="0" distB="0" distL="114300" distR="114300" simplePos="0" relativeHeight="251662336" behindDoc="0" locked="0" layoutInCell="1" allowOverlap="1" wp14:anchorId="40F45AA2" wp14:editId="1324CE75">
+          <wp:anchor distT="0" distB="0" distL="114300" distR="114300" simplePos="0" relativeHeight="251662336" behindDoc="0" locked="0" layoutInCell="1" allowOverlap="1" wp14:anchorId="40F45AA2" wp14:editId="2EB683F2">
             <wp:simplePos x="0" y="0"/>
             <wp:positionH relativeFrom="margin">
               <wp:align>left</wp:align>
             </wp:positionH>
             <wp:positionV relativeFrom="paragraph">
-              <wp:posOffset>40640</wp:posOffset>
+              <wp:posOffset>535940</wp:posOffset>
             </wp:positionV>
             <wp:extent cx="1329690" cy="895350"/>
             <wp:effectExtent l="0" t="0" r="3810" b="0"/>
@@ -1130,8 +1404,9 @@
       </w:r>
     </w:p>
     <w:sectPr>
+      <w:headerReference w:type="default" r:id="rId8"/>
       <w:pgSz w:w="11906" w:h="16838" w:code="9"/>
-      <w:pgMar w:top="1440" w:right="1440" w:bottom="1440" w:left="1440" w:header="0" w:footer="0" w:gutter="0"/>
+      <w:pgMar w:top="1440" w:right="1440" w:bottom="1440" w:left="1440" w:header="567" w:footer="0" w:gutter="0"/>
       <w:cols w:space="708"/>
       <w:docGrid w:linePitch="360"/>
     </w:sectPr>
@@ -1143,9 +1418,6 @@
 <w:endnotes xmlns:wpc="http://schemas.microsoft.com/office/word/2010/wordprocessingCanvas" xmlns:cx="http://schemas.microsoft.com/office/drawing/2014/chartex" xmlns:cx1="http://schemas.microsoft.com/office/drawing/2015/9/8/chartex" xmlns:cx2="http://schemas.microsoft.com/office/drawing/2015/10/21/chartex" xmlns:cx3="http://schemas.microsoft.com/office/drawing/2016/5/9/chartex" xmlns:cx4="http://schemas.microsoft.com/office/drawing/2016/5/10/chartex" xmlns:cx5="http://schemas.microsoft.com/office/drawing/2016/5/11/chartex" xmlns:cx6="http://schemas.microsoft.com/office/drawing/2016/5/12/chartex" xmlns:cx7="http://schemas.microsoft.com/office/drawing/2016/5/13/chartex" xmlns:cx8="http://schemas.microsoft.com/office/drawing/2016/5/14/chartex" xmlns:mc="http://schemas.openxmlformats.org/markup-compatibility/2006" xmlns:aink="http://schemas.microsoft.com/office/drawing/2016/ink" xmlns:am3d="http://schemas.microsoft.com/office/drawing/2017/model3d" xmlns:o="urn:schemas-microsoft-com:office:office" xmlns:oel="http://schemas.microsoft.com/office/2019/extlst" xmlns:r="http://schemas.openxmlformats.org/officeDocument/2006/relationships" xmlns:m="http://schemas.openxmlformats.org/officeDocument/2006/math" xmlns:v="urn:schemas-microsoft-com:vml" xmlns:wp14="http://schemas.microsoft.com/office/word/2010/wordprocessingDrawing" xmlns:wp="http://schemas.openxmlformats.org/drawingml/2006/wordprocessingDrawing" xmlns:w10="urn:schemas-microsoft-com:office:word" xmlns:w="http://schemas.openxmlformats.org/wordprocessingml/2006/main" xmlns:w14="http://schemas.microsoft.com/office/word/2010/wordml" xmlns:w15="http://schemas.microsoft.com/office/word/2012/wordml" xmlns:w16cex="http://schemas.microsoft.com/office/word/2018/wordml/cex" xmlns:w16cid="http://schemas.microsoft.com/office/word/2016/wordml/cid" xmlns:w16="http://schemas.microsoft.com/office/word/2018/wordml" xmlns:w16du="http://schemas.microsoft.com/office/word/2023/wordml/word16du" xmlns:w16sdtdh="http://schemas.microsoft.com/office/word/2020/wordml/sdtdatahash" xmlns:w16sdtfl="http://schemas.microsoft.com/office/word/2024/wordml/sdtformatlock" xmlns:w16se="http://schemas.microsoft.com/office/word/2015/wordml/symex" xmlns:wpg="http://schemas.microsoft.com/office/word/2010/wordprocessingGroup" xmlns:wpi="http://schemas.microsoft.com/office/word/2010/wordprocessingInk" xmlns:wne="http://schemas.microsoft.com/office/word/2006/wordml" xmlns:wps="http://schemas.microsoft.com/office/word/2010/wordprocessingShape" mc:Ignorable="w14 w15 w16se w16cid w16 w16cex w16sdtdh w16sdtfl w16du wp14">
   <w:endnote w:type="separator" w:id="-1">
     <w:p>
-      <w:pPr>
-        <w:spacing w:after="0" w:line="240" w:lineRule="auto"/>
-      </w:pPr>
       <w:r>
         <w:separator/>
       </w:r>
@@ -1153,9 +1425,6 @@
   </w:endnote>
   <w:endnote w:type="continuationSeparator" w:id="0">
     <w:p>
-      <w:pPr>
-        <w:spacing w:after="0" w:line="240" w:lineRule="auto"/>
-      </w:pPr>
       <w:r>
         <w:continuationSeparator/>
       </w:r>
@@ -1168,9 +1437,6 @@
 <w:footnotes xmlns:wpc="http://schemas.microsoft.com/office/word/2010/wordprocessingCanvas" xmlns:cx="http://schemas.microsoft.com/office/drawing/2014/chartex" xmlns:cx1="http://schemas.microsoft.com/office/drawing/2015/9/8/chartex" xmlns:cx2="http://schemas.microsoft.com/office/drawing/2015/10/21/chartex" xmlns:cx3="http://schemas.microsoft.com/office/drawing/2016/5/9/chartex" xmlns:cx4="http://schemas.microsoft.com/office/drawing/2016/5/10/chartex" xmlns:cx5="http://schemas.microsoft.com/office/drawing/2016/5/11/chartex" xmlns:cx6="http://schemas.microsoft.com/office/drawing/2016/5/12/chartex" xmlns:cx7="http://schemas.microsoft.com/office/drawing/2016/5/13/chartex" xmlns:cx8="http://schemas.microsoft.com/office/drawing/2016/5/14/chartex" xmlns:mc="http://schemas.openxmlformats.org/markup-compatibility/2006" xmlns:aink="http://schemas.microsoft.com/office/drawing/2016/ink" xmlns:am3d="http://schemas.microsoft.com/office/drawing/2017/model3d" xmlns:o="urn:schemas-microsoft-com:office:office" xmlns:oel="http://schemas.microsoft.com/office/2019/extlst" xmlns:r="http://schemas.openxmlformats.org/officeDocument/2006/relationships" xmlns:m="http://schemas.openxmlformats.org/officeDocument/2006/math" xmlns:v="urn:schemas-microsoft-com:vml" xmlns:wp14="http://schemas.microsoft.com/office/word/2010/wordprocessingDrawing" xmlns:wp="http://schemas.openxmlformats.org/drawingml/2006/wordprocessingDrawing" xmlns:w10="urn:schemas-microsoft-com:office:word" xmlns:w="http://schemas.openxmlformats.org/wordprocessingml/2006/main" xmlns:w14="http://schemas.microsoft.com/office/word/2010/wordml" xmlns:w15="http://schemas.microsoft.com/office/word/2012/wordml" xmlns:w16cex="http://schemas.microsoft.com/office/word/2018/wordml/cex" xmlns:w16cid="http://schemas.microsoft.com/office/word/2016/wordml/cid" xmlns:w16="http://schemas.microsoft.com/office/word/2018/wordml" xmlns:w16du="http://schemas.microsoft.com/office/word/2023/wordml/word16du" xmlns:w16sdtdh="http://schemas.microsoft.com/office/word/2020/wordml/sdtdatahash" xmlns:w16sdtfl="http://schemas.microsoft.com/office/word/2024/wordml/sdtformatlock" xmlns:w16se="http://schemas.microsoft.com/office/word/2015/wordml/symex" xmlns:wpg="http://schemas.microsoft.com/office/word/2010/wordprocessingGroup" xmlns:wpi="http://schemas.microsoft.com/office/word/2010/wordprocessingInk" xmlns:wne="http://schemas.microsoft.com/office/word/2006/wordml" xmlns:wps="http://schemas.microsoft.com/office/word/2010/wordprocessingShape" mc:Ignorable="w14 w15 w16se w16cid w16 w16cex w16sdtdh w16sdtfl w16du wp14">
   <w:footnote w:type="separator" w:id="-1">
     <w:p>
-      <w:pPr>
-        <w:spacing w:after="0" w:line="240" w:lineRule="auto"/>
-      </w:pPr>
       <w:r>
         <w:separator/>
       </w:r>
@@ -1178,15 +1444,36 @@
   </w:footnote>
   <w:footnote w:type="continuationSeparator" w:id="0">
     <w:p>
-      <w:pPr>
-        <w:spacing w:after="0" w:line="240" w:lineRule="auto"/>
-      </w:pPr>
       <w:r>
         <w:continuationSeparator/>
       </w:r>
     </w:p>
   </w:footnote>
 </w:footnotes>
+</file>
+
+<file path=word/header1.xml><?xml version="1.0" encoding="utf-8"?>
+<w:hdr xmlns:wpc="http://schemas.microsoft.com/office/word/2010/wordprocessingCanvas" xmlns:cx="http://schemas.microsoft.com/office/drawing/2014/chartex" xmlns:cx1="http://schemas.microsoft.com/office/drawing/2015/9/8/chartex" xmlns:cx2="http://schemas.microsoft.com/office/drawing/2015/10/21/chartex" xmlns:cx3="http://schemas.microsoft.com/office/drawing/2016/5/9/chartex" xmlns:cx4="http://schemas.microsoft.com/office/drawing/2016/5/10/chartex" xmlns:cx5="http://schemas.microsoft.com/office/drawing/2016/5/11/chartex" xmlns:cx6="http://schemas.microsoft.com/office/drawing/2016/5/12/chartex" xmlns:cx7="http://schemas.microsoft.com/office/drawing/2016/5/13/chartex" xmlns:cx8="http://schemas.microsoft.com/office/drawing/2016/5/14/chartex" xmlns:mc="http://schemas.openxmlformats.org/markup-compatibility/2006" xmlns:aink="http://schemas.microsoft.com/office/drawing/2016/ink" xmlns:am3d="http://schemas.microsoft.com/office/drawing/2017/model3d" xmlns:o="urn:schemas-microsoft-com:office:office" xmlns:oel="http://schemas.microsoft.com/office/2019/extlst" xmlns:r="http://schemas.openxmlformats.org/officeDocument/2006/relationships" xmlns:m="http://schemas.openxmlformats.org/officeDocument/2006/math" xmlns:v="urn:schemas-microsoft-com:vml" xmlns:wp14="http://schemas.microsoft.com/office/word/2010/wordprocessingDrawing" xmlns:wp="http://schemas.openxmlformats.org/drawingml/2006/wordprocessingDrawing" xmlns:w10="urn:schemas-microsoft-com:office:word" xmlns:w="http://schemas.openxmlformats.org/wordprocessingml/2006/main" xmlns:w14="http://schemas.microsoft.com/office/word/2010/wordml" xmlns:w15="http://schemas.microsoft.com/office/word/2012/wordml" xmlns:w16cex="http://schemas.microsoft.com/office/word/2018/wordml/cex" xmlns:w16cid="http://schemas.microsoft.com/office/word/2016/wordml/cid" xmlns:w16="http://schemas.microsoft.com/office/word/2018/wordml" xmlns:w16du="http://schemas.microsoft.com/office/word/2023/wordml/word16du" xmlns:w16sdtdh="http://schemas.microsoft.com/office/word/2020/wordml/sdtdatahash" xmlns:w16sdtfl="http://schemas.microsoft.com/office/word/2024/wordml/sdtformatlock" xmlns:w16se="http://schemas.microsoft.com/office/word/2015/wordml/symex" xmlns:wpg="http://schemas.microsoft.com/office/word/2010/wordprocessingGroup" xmlns:wpi="http://schemas.microsoft.com/office/word/2010/wordprocessingInk" xmlns:wne="http://schemas.microsoft.com/office/word/2006/wordml" xmlns:wps="http://schemas.microsoft.com/office/word/2010/wordprocessingShape" mc:Ignorable="w14 w15 w16se w16cid w16 w16cex w16sdtdh w16sdtfl w16du wp14">
+  <w:p>
+    <w:pPr>
+      <w:pStyle w:val="Header"/>
+      <w:rPr>
+        <w:sz w:val="36"/>
+        <w:szCs w:val="36"/>
+      </w:rPr>
+    </w:pPr>
+    <w:r>
+      <w:rPr>
+        <w:rFonts w:ascii="Times New Roman" w:hAnsi="Times New Roman" w:cs="Times New Roman"/>
+        <w:b/>
+        <w:bCs/>
+        <w:sz w:val="48"/>
+        <w:szCs w:val="48"/>
+      </w:rPr>
+      <w:t>INVOICE</w:t>
+    </w:r>
+  </w:p>
+</w:hdr>
 </file>
 
 <file path=word/styles.xml><?xml version="1.0" encoding="utf-8"?>
@@ -1202,11 +1489,7 @@
         <w14:ligatures w14:val="standardContextual"/>
       </w:rPr>
     </w:rPrDefault>
-    <w:pPrDefault>
-      <w:pPr>
-        <w:spacing w:after="160" w:line="278" w:lineRule="auto"/>
-      </w:pPr>
-    </w:pPrDefault>
+    <w:pPrDefault/>
   </w:docDefaults>
   <w:latentStyles w:defLockedState="0" w:defUIPriority="99" w:defSemiHidden="0" w:defUnhideWhenUsed="0" w:defQFormat="0" w:count="376">
     <w:lsdException w:name="Normal" w:uiPriority="0" w:qFormat="1"/>
@@ -1714,7 +1997,7 @@
     <w:pPr>
       <w:keepNext/>
       <w:keepLines/>
-      <w:spacing w:before="40" w:after="0"/>
+      <w:spacing w:before="40"/>
       <w:outlineLvl w:val="5"/>
     </w:pPr>
     <w:rPr>
@@ -1737,7 +2020,7 @@
     <w:pPr>
       <w:keepNext/>
       <w:keepLines/>
-      <w:spacing w:before="40" w:after="0"/>
+      <w:spacing w:before="40"/>
       <w:outlineLvl w:val="6"/>
     </w:pPr>
     <w:rPr>
@@ -1758,7 +2041,6 @@
     <w:pPr>
       <w:keepNext/>
       <w:keepLines/>
-      <w:spacing w:after="0"/>
       <w:outlineLvl w:val="7"/>
     </w:pPr>
     <w:rPr>
@@ -1781,7 +2063,6 @@
     <w:pPr>
       <w:keepNext/>
       <w:keepLines/>
-      <w:spacing w:after="0"/>
       <w:outlineLvl w:val="8"/>
     </w:pPr>
     <w:rPr>
@@ -1944,7 +2225,7 @@
     <w:qFormat/>
     <w:rsid w:val="0019769D"/>
     <w:pPr>
-      <w:spacing w:after="80" w:line="240" w:lineRule="auto"/>
+      <w:spacing w:after="80"/>
       <w:contextualSpacing/>
     </w:pPr>
     <w:rPr>
@@ -2111,9 +2392,6 @@
     <w:basedOn w:val="TableNormal"/>
     <w:uiPriority w:val="39"/>
     <w:rsid w:val="00F21B6C"/>
-    <w:pPr>
-      <w:spacing w:after="0" w:line="240" w:lineRule="auto"/>
-    </w:pPr>
     <w:tblPr>
       <w:tblBorders>
         <w:top w:val="single" w:sz="4" w:space="0" w:color="auto"/>
@@ -2137,7 +2415,6 @@
         <w:tab w:val="center" w:pos="4513"/>
         <w:tab w:val="right" w:pos="9026"/>
       </w:tabs>
-      <w:spacing w:after="0" w:line="240" w:lineRule="auto"/>
     </w:pPr>
   </w:style>
   <w:style w:type="character" w:customStyle="1" w:styleId="HeaderChar">
@@ -2159,7 +2436,6 @@
         <w:tab w:val="center" w:pos="4513"/>
         <w:tab w:val="right" w:pos="9026"/>
       </w:tabs>
-      <w:spacing w:after="0" w:line="240" w:lineRule="auto"/>
     </w:pPr>
   </w:style>
   <w:style w:type="character" w:customStyle="1" w:styleId="FooterChar">

</xml_diff>